<commit_message>
Design and Construction of the Web Interface
</commit_message>
<xml_diff>
--- a/Documents/outline.docx
+++ b/Documents/outline.docx
@@ -205,25 +205,7 @@
           <w:sz w:val="24"/>
           <w:szCs w:val="24"/>
         </w:rPr>
-        <w:t xml:space="preserve">(Abrahams &amp; </w:t>
-      </w:r>
-      <w:proofErr w:type="spellStart"/>
-      <w:r>
-        <w:rPr>
-          <w:rFonts w:ascii="Arial" w:hAnsi="Arial" w:cs="Arial"/>
-          <w:sz w:val="24"/>
-          <w:szCs w:val="24"/>
-        </w:rPr>
-        <w:t>Trotzky</w:t>
-      </w:r>
-      <w:proofErr w:type="spellEnd"/>
-      <w:r>
-        <w:rPr>
-          <w:rFonts w:ascii="Arial" w:hAnsi="Arial" w:cs="Arial"/>
-          <w:sz w:val="24"/>
-          <w:szCs w:val="24"/>
-        </w:rPr>
-        <w:t>, 2017)</w:t>
+        <w:t>(Abrahams &amp; Trotzky, 2017)</w:t>
       </w:r>
       <w:r>
         <w:rPr>
@@ -407,25 +389,7 @@
           <w:sz w:val="24"/>
           <w:szCs w:val="24"/>
         </w:rPr>
-        <w:t xml:space="preserve">(hair pulling), </w:t>
-      </w:r>
-      <w:proofErr w:type="spellStart"/>
-      <w:r>
-        <w:rPr>
-          <w:rFonts w:ascii="Arial" w:hAnsi="Arial" w:cs="Arial"/>
-          <w:sz w:val="24"/>
-          <w:szCs w:val="24"/>
-        </w:rPr>
-        <w:t>dermatillomania</w:t>
-      </w:r>
-      <w:proofErr w:type="spellEnd"/>
-      <w:r>
-        <w:rPr>
-          <w:rFonts w:ascii="Arial" w:hAnsi="Arial" w:cs="Arial"/>
-          <w:sz w:val="24"/>
-          <w:szCs w:val="24"/>
-        </w:rPr>
-        <w:t xml:space="preserve"> (skin</w:t>
+        <w:t>(hair pulling), dermatillomania (skin</w:t>
       </w:r>
       <w:r>
         <w:rPr>
@@ -751,25 +715,7 @@
           <w:sz w:val="24"/>
           <w:szCs w:val="24"/>
         </w:rPr>
-        <w:t xml:space="preserve"> The Keen created by </w:t>
-      </w:r>
-      <w:proofErr w:type="spellStart"/>
-      <w:r>
-        <w:rPr>
-          <w:rFonts w:ascii="Arial" w:hAnsi="Arial" w:cs="Arial"/>
-          <w:sz w:val="24"/>
-          <w:szCs w:val="24"/>
-        </w:rPr>
-        <w:t>HabitAware</w:t>
-      </w:r>
-      <w:proofErr w:type="spellEnd"/>
-      <w:r>
-        <w:rPr>
-          <w:rFonts w:ascii="Arial" w:hAnsi="Arial" w:cs="Arial"/>
-          <w:sz w:val="24"/>
-          <w:szCs w:val="24"/>
-        </w:rPr>
-        <w:t xml:space="preserve"> (</w:t>
+        <w:t xml:space="preserve"> The Keen created by HabitAware (</w:t>
       </w:r>
       <w:r>
         <w:rPr>
@@ -1614,25 +1560,7 @@
           <w:sz w:val="24"/>
           <w:szCs w:val="24"/>
         </w:rPr>
-        <w:t xml:space="preserve"> </w:t>
-      </w:r>
-      <w:proofErr w:type="gramStart"/>
-      <w:r>
-        <w:rPr>
-          <w:rFonts w:ascii="Arial" w:hAnsi="Arial" w:cs="Arial"/>
-          <w:sz w:val="24"/>
-          <w:szCs w:val="24"/>
-        </w:rPr>
-        <w:t>( simplify</w:t>
-      </w:r>
-      <w:proofErr w:type="gramEnd"/>
-      <w:r>
-        <w:rPr>
-          <w:rFonts w:ascii="Arial" w:hAnsi="Arial" w:cs="Arial"/>
-          <w:sz w:val="24"/>
-          <w:szCs w:val="24"/>
-        </w:rPr>
-        <w:t xml:space="preserve"> )</w:t>
+        <w:t xml:space="preserve"> ( simplify )</w:t>
       </w:r>
     </w:p>
     <w:p>
@@ -1646,7 +1574,6 @@
           <w:szCs w:val="24"/>
         </w:rPr>
       </w:pPr>
-      <w:proofErr w:type="gramStart"/>
       <w:r>
         <w:rPr>
           <w:rFonts w:ascii="Arial" w:hAnsi="Arial" w:cs="Arial"/>
@@ -1674,7 +1601,6 @@
         </w:rPr>
         <w:t>?</w:t>
       </w:r>
-      <w:proofErr w:type="gramEnd"/>
     </w:p>
     <w:p>
       <w:pPr>
@@ -2001,25 +1927,7 @@
           <w:sz w:val="24"/>
           <w:szCs w:val="24"/>
         </w:rPr>
-        <w:t xml:space="preserve">In a related study published in </w:t>
-      </w:r>
-      <w:proofErr w:type="spellStart"/>
-      <w:r>
-        <w:rPr>
-          <w:rFonts w:ascii="Arial" w:hAnsi="Arial" w:cs="Arial"/>
-          <w:sz w:val="24"/>
-          <w:szCs w:val="24"/>
-        </w:rPr>
-        <w:t>npj</w:t>
-      </w:r>
-      <w:proofErr w:type="spellEnd"/>
-      <w:r>
-        <w:rPr>
-          <w:rFonts w:ascii="Arial" w:hAnsi="Arial" w:cs="Arial"/>
-          <w:sz w:val="24"/>
-          <w:szCs w:val="24"/>
-        </w:rPr>
-        <w:t xml:space="preserve"> Digital Medicine, a team lead by Child</w:t>
+        <w:t>In a related study published in npj Digital Medicine, a team lead by Child</w:t>
       </w:r>
       <w:r>
         <w:rPr>
@@ -2227,25 +2135,7 @@
           <w:sz w:val="24"/>
           <w:szCs w:val="24"/>
         </w:rPr>
-        <w:t xml:space="preserve">Vogelstein, Michael P. </w:t>
-      </w:r>
-      <w:proofErr w:type="spellStart"/>
-      <w:r>
-        <w:rPr>
-          <w:rFonts w:ascii="Arial" w:hAnsi="Arial" w:cs="Arial"/>
-          <w:sz w:val="24"/>
-          <w:szCs w:val="24"/>
-        </w:rPr>
-        <w:t>Milham</w:t>
-      </w:r>
-      <w:proofErr w:type="spellEnd"/>
-      <w:r>
-        <w:rPr>
-          <w:rFonts w:ascii="Arial" w:hAnsi="Arial" w:cs="Arial"/>
-          <w:sz w:val="24"/>
-          <w:szCs w:val="24"/>
-        </w:rPr>
-        <w:t>, 2019).</w:t>
+        <w:t>Vogelstein, Michael P. Milham, 2019).</w:t>
       </w:r>
     </w:p>
     <w:p>
@@ -2834,25 +2724,7 @@
           <w:sz w:val="24"/>
           <w:szCs w:val="24"/>
         </w:rPr>
-        <w:t xml:space="preserve"> with a 32-bit ARM Cortex-M4 CPU running at 64 </w:t>
-      </w:r>
-      <w:proofErr w:type="spellStart"/>
-      <w:r>
-        <w:rPr>
-          <w:rFonts w:ascii="Arial" w:hAnsi="Arial" w:cs="Arial"/>
-          <w:sz w:val="24"/>
-          <w:szCs w:val="24"/>
-        </w:rPr>
-        <w:t>MHz.</w:t>
-      </w:r>
-      <w:proofErr w:type="spellEnd"/>
-      <w:r>
-        <w:rPr>
-          <w:rFonts w:ascii="Arial" w:hAnsi="Arial" w:cs="Arial"/>
-          <w:sz w:val="24"/>
-          <w:szCs w:val="24"/>
-        </w:rPr>
-        <w:t xml:space="preserve"> The size of its program memory is 1MB and 256KB of SRAM</w:t>
+        <w:t xml:space="preserve"> with a 32-bit ARM Cortex-M4 CPU running at 64 MHz. The size of its program memory is 1MB and 256KB of SRAM</w:t>
       </w:r>
       <w:r>
         <w:rPr>
@@ -5434,6 +5306,599 @@
           <w:szCs w:val="24"/>
         </w:rPr>
         <w:t>.</w:t>
+      </w:r>
+    </w:p>
+    <w:p>
+      <w:pPr>
+        <w:spacing w:line="480" w:lineRule="auto"/>
+        <w:jc w:val="both"/>
+        <w:rPr>
+          <w:rFonts w:ascii="Arial" w:hAnsi="Arial" w:cs="Arial"/>
+          <w:b/>
+          <w:bCs/>
+          <w:i/>
+          <w:iCs/>
+          <w:sz w:val="24"/>
+          <w:szCs w:val="24"/>
+        </w:rPr>
+      </w:pPr>
+      <w:r>
+        <w:rPr>
+          <w:rFonts w:ascii="Arial" w:hAnsi="Arial" w:cs="Arial"/>
+          <w:b/>
+          <w:bCs/>
+          <w:i/>
+          <w:iCs/>
+          <w:sz w:val="24"/>
+          <w:szCs w:val="24"/>
+        </w:rPr>
+        <w:t xml:space="preserve">Design and Construction of </w:t>
+      </w:r>
+      <w:r>
+        <w:rPr>
+          <w:rFonts w:ascii="Arial" w:hAnsi="Arial" w:cs="Arial"/>
+          <w:b/>
+          <w:bCs/>
+          <w:i/>
+          <w:iCs/>
+          <w:sz w:val="24"/>
+          <w:szCs w:val="24"/>
+        </w:rPr>
+        <w:t>the Web Interface</w:t>
+      </w:r>
+    </w:p>
+    <w:p>
+      <w:pPr>
+        <w:spacing w:line="240" w:lineRule="auto"/>
+        <w:jc w:val="center"/>
+        <w:rPr>
+          <w:rFonts w:ascii="Arial" w:hAnsi="Arial" w:cs="Arial"/>
+          <w:sz w:val="24"/>
+          <w:szCs w:val="24"/>
+        </w:rPr>
+      </w:pPr>
+      <w:r>
+        <w:rPr>
+          <w:noProof/>
+        </w:rPr>
+        <w:drawing>
+          <wp:inline distT="0" distB="0" distL="0" distR="0" wp14:anchorId="5FA117A0" wp14:editId="0CAC5E80">
+            <wp:extent cx="5274310" cy="2965450"/>
+            <wp:effectExtent l="0" t="0" r="2540" b="6350"/>
+            <wp:docPr id="7" name="Picture 7" descr="Graphical user interface, application&#10;&#10;Description automatically generated"/>
+            <wp:cNvGraphicFramePr>
+              <a:graphicFrameLocks xmlns:a="http://schemas.openxmlformats.org/drawingml/2006/main" noChangeAspect="1"/>
+            </wp:cNvGraphicFramePr>
+            <a:graphic xmlns:a="http://schemas.openxmlformats.org/drawingml/2006/main">
+              <a:graphicData uri="http://schemas.openxmlformats.org/drawingml/2006/picture">
+                <pic:pic xmlns:pic="http://schemas.openxmlformats.org/drawingml/2006/picture">
+                  <pic:nvPicPr>
+                    <pic:cNvPr id="7" name="Picture 7" descr="Graphical user interface, application&#10;&#10;Description automatically generated"/>
+                    <pic:cNvPicPr/>
+                  </pic:nvPicPr>
+                  <pic:blipFill>
+                    <a:blip r:embed="rId9"/>
+                    <a:stretch>
+                      <a:fillRect/>
+                    </a:stretch>
+                  </pic:blipFill>
+                  <pic:spPr>
+                    <a:xfrm>
+                      <a:off x="0" y="0"/>
+                      <a:ext cx="5274310" cy="2965450"/>
+                    </a:xfrm>
+                    <a:prstGeom prst="rect">
+                      <a:avLst/>
+                    </a:prstGeom>
+                  </pic:spPr>
+                </pic:pic>
+              </a:graphicData>
+            </a:graphic>
+          </wp:inline>
+        </w:drawing>
+      </w:r>
+    </w:p>
+    <w:p>
+      <w:pPr>
+        <w:spacing w:line="480" w:lineRule="auto"/>
+        <w:jc w:val="center"/>
+        <w:rPr>
+          <w:rFonts w:ascii="Arial" w:hAnsi="Arial" w:cs="Arial"/>
+          <w:sz w:val="20"/>
+          <w:szCs w:val="20"/>
+        </w:rPr>
+      </w:pPr>
+      <w:r>
+        <w:rPr>
+          <w:rFonts w:ascii="Arial" w:hAnsi="Arial" w:cs="Arial"/>
+          <w:b/>
+          <w:bCs/>
+          <w:sz w:val="20"/>
+          <w:szCs w:val="20"/>
+        </w:rPr>
+        <w:t>Figure …</w:t>
+      </w:r>
+      <w:r>
+        <w:rPr>
+          <w:rFonts w:ascii="Arial" w:hAnsi="Arial" w:cs="Arial"/>
+          <w:sz w:val="20"/>
+          <w:szCs w:val="20"/>
+        </w:rPr>
+        <w:t xml:space="preserve"> </w:t>
+      </w:r>
+      <w:r>
+        <w:rPr>
+          <w:rFonts w:ascii="Arial" w:hAnsi="Arial" w:cs="Arial"/>
+          <w:sz w:val="20"/>
+          <w:szCs w:val="20"/>
+        </w:rPr>
+        <w:t xml:space="preserve">Web </w:t>
+      </w:r>
+      <w:r>
+        <w:rPr>
+          <w:rFonts w:ascii="Arial" w:hAnsi="Arial" w:cs="Arial"/>
+          <w:sz w:val="20"/>
+          <w:szCs w:val="20"/>
+        </w:rPr>
+        <w:t>interface</w:t>
+      </w:r>
+      <w:r>
+        <w:rPr>
+          <w:rFonts w:ascii="Arial" w:hAnsi="Arial" w:cs="Arial"/>
+          <w:sz w:val="20"/>
+          <w:szCs w:val="20"/>
+        </w:rPr>
+        <w:t xml:space="preserve"> design</w:t>
+      </w:r>
+    </w:p>
+    <w:p>
+      <w:pPr>
+        <w:spacing w:line="480" w:lineRule="auto"/>
+        <w:ind w:firstLine="720"/>
+        <w:jc w:val="both"/>
+        <w:rPr>
+          <w:rFonts w:ascii="Arial" w:hAnsi="Arial" w:cs="Arial"/>
+          <w:sz w:val="24"/>
+          <w:szCs w:val="24"/>
+        </w:rPr>
+      </w:pPr>
+      <w:r>
+        <w:rPr>
+          <w:rFonts w:ascii="Arial" w:hAnsi="Arial" w:cs="Arial"/>
+          <w:sz w:val="24"/>
+          <w:szCs w:val="24"/>
+        </w:rPr>
+        <w:t xml:space="preserve">The design of the website is shown in Figure … where the application is divided into three (3) section, the training application, the real-time monitoring system, and the status section where the success, progress, notification, and error are displayed. The device must be in the on-state and the user must turn-on his/her Bluetooth before the connection. </w:t>
+      </w:r>
+    </w:p>
+    <w:p>
+      <w:pPr>
+        <w:spacing w:line="480" w:lineRule="auto"/>
+        <w:ind w:firstLine="720"/>
+        <w:jc w:val="both"/>
+        <w:rPr>
+          <w:rFonts w:ascii="Arial" w:hAnsi="Arial" w:cs="Arial"/>
+          <w:sz w:val="24"/>
+          <w:szCs w:val="24"/>
+        </w:rPr>
+      </w:pPr>
+      <w:r>
+        <w:rPr>
+          <w:rFonts w:ascii="Arial" w:hAnsi="Arial" w:cs="Arial"/>
+          <w:sz w:val="24"/>
+          <w:szCs w:val="24"/>
+        </w:rPr>
+        <w:t xml:space="preserve">This implementation of the Bluetooth connection from the web can be made using the built-in </w:t>
+      </w:r>
+      <w:r>
+        <w:rPr>
+          <w:rFonts w:ascii="Arial" w:hAnsi="Arial" w:cs="Arial"/>
+          <w:sz w:val="24"/>
+          <w:szCs w:val="24"/>
+        </w:rPr>
+        <w:t>Web Bluetooth API</w:t>
+      </w:r>
+      <w:r>
+        <w:rPr>
+          <w:rFonts w:ascii="Arial" w:hAnsi="Arial" w:cs="Arial"/>
+          <w:sz w:val="24"/>
+          <w:szCs w:val="24"/>
+        </w:rPr>
+        <w:t xml:space="preserve"> in JavaScript, specifically VanillaJS.</w:t>
+      </w:r>
+      <w:r>
+        <w:rPr>
+          <w:rFonts w:ascii="Arial" w:hAnsi="Arial" w:cs="Arial"/>
+          <w:sz w:val="24"/>
+          <w:szCs w:val="24"/>
+        </w:rPr>
+        <w:t xml:space="preserve"> </w:t>
+      </w:r>
+      <w:r>
+        <w:rPr>
+          <w:rFonts w:ascii="Arial" w:hAnsi="Arial" w:cs="Arial"/>
+          <w:sz w:val="24"/>
+          <w:szCs w:val="24"/>
+        </w:rPr>
+        <w:lastRenderedPageBreak/>
+        <w:t xml:space="preserve">It </w:t>
+      </w:r>
+      <w:r>
+        <w:rPr>
+          <w:rFonts w:ascii="Arial" w:hAnsi="Arial" w:cs="Arial"/>
+          <w:sz w:val="24"/>
+          <w:szCs w:val="24"/>
+        </w:rPr>
+        <w:t xml:space="preserve">is the most basic version of </w:t>
+      </w:r>
+      <w:r>
+        <w:rPr>
+          <w:rFonts w:ascii="Arial" w:hAnsi="Arial" w:cs="Arial"/>
+          <w:sz w:val="24"/>
+          <w:szCs w:val="24"/>
+        </w:rPr>
+        <w:t>JavaScript</w:t>
+      </w:r>
+      <w:r>
+        <w:rPr>
+          <w:rFonts w:ascii="Arial" w:hAnsi="Arial" w:cs="Arial"/>
+          <w:sz w:val="24"/>
+          <w:szCs w:val="24"/>
+        </w:rPr>
+        <w:t xml:space="preserve">, utilizing only the built-in objects, functions, and methods. </w:t>
+      </w:r>
+      <w:r>
+        <w:rPr>
+          <w:rFonts w:ascii="Arial" w:hAnsi="Arial" w:cs="Arial"/>
+          <w:sz w:val="24"/>
+          <w:szCs w:val="24"/>
+        </w:rPr>
+        <w:t>Developers</w:t>
+      </w:r>
+      <w:r>
+        <w:rPr>
+          <w:rFonts w:ascii="Arial" w:hAnsi="Arial" w:cs="Arial"/>
+          <w:sz w:val="24"/>
+          <w:szCs w:val="24"/>
+        </w:rPr>
+        <w:t xml:space="preserve"> don't need to download any other programs or libraries </w:t>
+      </w:r>
+      <w:r>
+        <w:rPr>
+          <w:rFonts w:ascii="Arial" w:hAnsi="Arial" w:cs="Arial"/>
+          <w:sz w:val="24"/>
+          <w:szCs w:val="24"/>
+        </w:rPr>
+        <w:t>for</w:t>
+      </w:r>
+      <w:r>
+        <w:rPr>
+          <w:rFonts w:ascii="Arial" w:hAnsi="Arial" w:cs="Arial"/>
+          <w:sz w:val="24"/>
+          <w:szCs w:val="24"/>
+        </w:rPr>
+        <w:t xml:space="preserve"> </w:t>
+      </w:r>
+      <w:r>
+        <w:rPr>
+          <w:rFonts w:ascii="Arial" w:hAnsi="Arial" w:cs="Arial"/>
+          <w:sz w:val="24"/>
+          <w:szCs w:val="24"/>
+        </w:rPr>
+        <w:t>website to function, and the term "vanilla" refers to something that is conventional or standard without any added features.</w:t>
+      </w:r>
+      <w:r>
+        <w:rPr>
+          <w:rFonts w:ascii="Arial" w:hAnsi="Arial" w:cs="Arial"/>
+          <w:sz w:val="24"/>
+          <w:szCs w:val="24"/>
+        </w:rPr>
+        <w:t xml:space="preserve"> (</w:t>
+      </w:r>
+      <w:hyperlink r:id="rId10" w:history="1">
+        <w:r>
+          <w:rPr>
+            <w:rStyle w:val="Hyperlink"/>
+            <w:rFonts w:ascii="Arial" w:hAnsi="Arial" w:cs="Arial"/>
+            <w:sz w:val="24"/>
+            <w:szCs w:val="24"/>
+          </w:rPr>
+          <w:t>https://linuxhint.com/what-is-vanilla-javascript</w:t>
+        </w:r>
+      </w:hyperlink>
+      <w:r>
+        <w:rPr>
+          <w:rFonts w:ascii="Arial" w:hAnsi="Arial" w:cs="Arial"/>
+          <w:sz w:val="24"/>
+          <w:szCs w:val="24"/>
+        </w:rPr>
+        <w:t>)</w:t>
+      </w:r>
+    </w:p>
+    <w:p>
+      <w:pPr>
+        <w:spacing w:line="480" w:lineRule="auto"/>
+        <w:ind w:firstLine="720"/>
+        <w:jc w:val="both"/>
+        <w:rPr>
+          <w:rFonts w:ascii="Arial" w:hAnsi="Arial" w:cs="Arial"/>
+          <w:sz w:val="24"/>
+          <w:szCs w:val="24"/>
+        </w:rPr>
+      </w:pPr>
+      <w:r>
+        <w:rPr>
+          <w:rFonts w:ascii="Arial" w:hAnsi="Arial" w:cs="Arial"/>
+          <w:sz w:val="24"/>
+          <w:szCs w:val="24"/>
+        </w:rPr>
+        <w:t xml:space="preserve">The researchers </w:t>
+      </w:r>
+      <w:r>
+        <w:rPr>
+          <w:rFonts w:ascii="Arial" w:hAnsi="Arial" w:cs="Arial"/>
+          <w:sz w:val="24"/>
+          <w:szCs w:val="24"/>
+        </w:rPr>
+        <w:t>decide</w:t>
+      </w:r>
+      <w:r>
+        <w:rPr>
+          <w:rFonts w:ascii="Arial" w:hAnsi="Arial" w:cs="Arial"/>
+          <w:sz w:val="24"/>
+          <w:szCs w:val="24"/>
+        </w:rPr>
+        <w:t xml:space="preserve"> to use the Python programming language as the backend of the web interface.</w:t>
+      </w:r>
+      <w:r>
+        <w:rPr>
+          <w:rFonts w:ascii="Arial" w:hAnsi="Arial" w:cs="Arial"/>
+          <w:sz w:val="24"/>
+          <w:szCs w:val="24"/>
+        </w:rPr>
+        <w:t xml:space="preserve"> Django handles the backend of the web interface. This w</w:t>
+      </w:r>
+      <w:r>
+        <w:rPr>
+          <w:rFonts w:ascii="Arial" w:hAnsi="Arial" w:cs="Arial"/>
+          <w:sz w:val="24"/>
+          <w:szCs w:val="24"/>
+        </w:rPr>
+        <w:t xml:space="preserve">eb framework built on Python </w:t>
+      </w:r>
+      <w:r>
+        <w:rPr>
+          <w:rFonts w:ascii="Arial" w:hAnsi="Arial" w:cs="Arial"/>
+          <w:sz w:val="24"/>
+          <w:szCs w:val="24"/>
+        </w:rPr>
+        <w:t>uses</w:t>
+      </w:r>
+      <w:r>
+        <w:rPr>
+          <w:rFonts w:ascii="Arial" w:hAnsi="Arial" w:cs="Arial"/>
+          <w:sz w:val="24"/>
+          <w:szCs w:val="24"/>
+        </w:rPr>
+        <w:t xml:space="preserve"> the model-template-views (MTV) architectural design.</w:t>
+      </w:r>
+      <w:r>
+        <w:rPr>
+          <w:rFonts w:ascii="Arial" w:hAnsi="Arial" w:cs="Arial"/>
+          <w:sz w:val="24"/>
+          <w:szCs w:val="24"/>
+        </w:rPr>
+        <w:t xml:space="preserve"> The development of the backend </w:t>
+      </w:r>
+      <w:r>
+        <w:rPr>
+          <w:rFonts w:ascii="Arial" w:hAnsi="Arial" w:cs="Arial"/>
+          <w:sz w:val="24"/>
+          <w:szCs w:val="24"/>
+        </w:rPr>
+        <w:t>encourages</w:t>
+      </w:r>
+      <w:r>
+        <w:rPr>
+          <w:rFonts w:ascii="Arial" w:hAnsi="Arial" w:cs="Arial"/>
+          <w:sz w:val="24"/>
+          <w:szCs w:val="24"/>
+        </w:rPr>
+        <w:t xml:space="preserve"> the researchers for</w:t>
+      </w:r>
+      <w:r>
+        <w:rPr>
+          <w:rFonts w:ascii="Arial" w:hAnsi="Arial" w:cs="Arial"/>
+          <w:sz w:val="24"/>
+          <w:szCs w:val="24"/>
+        </w:rPr>
+        <w:t xml:space="preserve"> rapid development</w:t>
+      </w:r>
+      <w:r>
+        <w:rPr>
+          <w:rFonts w:ascii="Arial" w:hAnsi="Arial" w:cs="Arial"/>
+          <w:sz w:val="24"/>
+          <w:szCs w:val="24"/>
+        </w:rPr>
+        <w:t xml:space="preserve">, </w:t>
+      </w:r>
+      <w:r>
+        <w:rPr>
+          <w:rFonts w:ascii="Arial" w:hAnsi="Arial" w:cs="Arial"/>
+          <w:sz w:val="24"/>
+          <w:szCs w:val="24"/>
+        </w:rPr>
+        <w:t xml:space="preserve">clean, </w:t>
+      </w:r>
+      <w:r>
+        <w:rPr>
+          <w:rFonts w:ascii="Arial" w:hAnsi="Arial" w:cs="Arial"/>
+          <w:sz w:val="24"/>
+          <w:szCs w:val="24"/>
+        </w:rPr>
+        <w:t xml:space="preserve">and </w:t>
+      </w:r>
+      <w:r>
+        <w:rPr>
+          <w:rFonts w:ascii="Arial" w:hAnsi="Arial" w:cs="Arial"/>
+          <w:sz w:val="24"/>
+          <w:szCs w:val="24"/>
+        </w:rPr>
+        <w:t>pragmatic design.</w:t>
+      </w:r>
+      <w:r>
+        <w:rPr>
+          <w:rFonts w:ascii="Arial" w:hAnsi="Arial" w:cs="Arial"/>
+          <w:sz w:val="24"/>
+          <w:szCs w:val="24"/>
+        </w:rPr>
+        <w:t xml:space="preserve"> (</w:t>
+      </w:r>
+      <w:hyperlink r:id="rId11" w:history="1">
+        <w:r>
+          <w:rPr>
+            <w:rStyle w:val="Hyperlink"/>
+            <w:rFonts w:ascii="Arial" w:hAnsi="Arial" w:cs="Arial"/>
+            <w:sz w:val="24"/>
+            <w:szCs w:val="24"/>
+          </w:rPr>
+          <w:t>https://www.djangoproject.com/</w:t>
+        </w:r>
+      </w:hyperlink>
+      <w:r>
+        <w:rPr>
+          <w:rFonts w:ascii="Arial" w:hAnsi="Arial" w:cs="Arial"/>
+          <w:sz w:val="24"/>
+          <w:szCs w:val="24"/>
+        </w:rPr>
+        <w:t xml:space="preserve">). The main purpose of this website is to receive input data then sends back the output model data. The neural network model is trained using the </w:t>
+      </w:r>
+      <w:r>
+        <w:rPr>
+          <w:rFonts w:ascii="Arial" w:hAnsi="Arial" w:cs="Arial"/>
+          <w:sz w:val="24"/>
+          <w:szCs w:val="24"/>
+        </w:rPr>
+        <w:t xml:space="preserve">TensorFlow. It is a </w:t>
+      </w:r>
+      <w:r>
+        <w:rPr>
+          <w:rFonts w:ascii="Arial" w:hAnsi="Arial" w:cs="Arial"/>
+          <w:sz w:val="24"/>
+          <w:szCs w:val="24"/>
+        </w:rPr>
+        <w:t>machine learning platform</w:t>
+      </w:r>
+      <w:r>
+        <w:rPr>
+          <w:rFonts w:ascii="Arial" w:hAnsi="Arial" w:cs="Arial"/>
+          <w:sz w:val="24"/>
+          <w:szCs w:val="24"/>
+        </w:rPr>
+        <w:t xml:space="preserve"> that </w:t>
+      </w:r>
+      <w:r>
+        <w:rPr>
+          <w:rFonts w:ascii="Arial" w:hAnsi="Arial" w:cs="Arial"/>
+          <w:sz w:val="24"/>
+          <w:szCs w:val="24"/>
+        </w:rPr>
+        <w:t>helps</w:t>
+      </w:r>
+      <w:r>
+        <w:rPr>
+          <w:rFonts w:ascii="Arial" w:hAnsi="Arial" w:cs="Arial"/>
+          <w:sz w:val="24"/>
+          <w:szCs w:val="24"/>
+        </w:rPr>
+        <w:t xml:space="preserve"> to </w:t>
+      </w:r>
+      <w:r>
+        <w:rPr>
+          <w:rFonts w:ascii="Arial" w:hAnsi="Arial" w:cs="Arial"/>
+          <w:sz w:val="24"/>
+          <w:szCs w:val="24"/>
+        </w:rPr>
+        <w:t>implement best practices for data automation, model tracking, performance monitoring, and model retraining</w:t>
+      </w:r>
+      <w:r>
+        <w:rPr>
+          <w:rFonts w:ascii="Arial" w:hAnsi="Arial" w:cs="Arial"/>
+          <w:sz w:val="24"/>
+          <w:szCs w:val="24"/>
+        </w:rPr>
+        <w:t>. (</w:t>
+      </w:r>
+      <w:hyperlink r:id="rId12" w:history="1">
+        <w:r>
+          <w:rPr>
+            <w:rStyle w:val="Hyperlink"/>
+            <w:rFonts w:ascii="Arial" w:hAnsi="Arial" w:cs="Arial"/>
+            <w:sz w:val="24"/>
+            <w:szCs w:val="24"/>
+          </w:rPr>
+          <w:t>https://www.tensorflow.org/</w:t>
+        </w:r>
+      </w:hyperlink>
+      <w:r>
+        <w:rPr>
+          <w:rFonts w:ascii="Arial" w:hAnsi="Arial" w:cs="Arial"/>
+          <w:sz w:val="24"/>
+          <w:szCs w:val="24"/>
+        </w:rPr>
+        <w:t>).</w:t>
+      </w:r>
+    </w:p>
+    <w:p>
+      <w:pPr>
+        <w:spacing w:line="480" w:lineRule="auto"/>
+        <w:ind w:firstLine="720"/>
+        <w:jc w:val="both"/>
+        <w:rPr>
+          <w:rFonts w:ascii="Arial" w:hAnsi="Arial" w:cs="Arial"/>
+          <w:sz w:val="24"/>
+          <w:szCs w:val="24"/>
+        </w:rPr>
+      </w:pPr>
+      <w:r>
+        <w:rPr>
+          <w:rFonts w:ascii="Arial" w:hAnsi="Arial" w:cs="Arial"/>
+          <w:sz w:val="24"/>
+          <w:szCs w:val="24"/>
+        </w:rPr>
+        <w:t>With being the JavaScript as the frontend, it will handle the user input for training to use specify the on-target and off-target data for classification</w:t>
+      </w:r>
+      <w:r>
+        <w:rPr>
+          <w:rFonts w:ascii="Arial" w:hAnsi="Arial" w:cs="Arial"/>
+          <w:sz w:val="24"/>
+          <w:szCs w:val="24"/>
+        </w:rPr>
+        <w:t xml:space="preserve"> while displaying its data in the real-time graph</w:t>
+      </w:r>
+      <w:r>
+        <w:rPr>
+          <w:rFonts w:ascii="Arial" w:hAnsi="Arial" w:cs="Arial"/>
+          <w:sz w:val="24"/>
+          <w:szCs w:val="24"/>
+        </w:rPr>
+        <w:t>. It then allows the user to begin training after the required parameters are met. While training, the status is displayed on the bottom section of the website where it notifies the user for its training progress e.g., current number of epochs.</w:t>
+      </w:r>
+      <w:r>
+        <w:rPr>
+          <w:rFonts w:ascii="Arial" w:hAnsi="Arial" w:cs="Arial"/>
+          <w:sz w:val="24"/>
+          <w:szCs w:val="24"/>
+        </w:rPr>
+        <w:t xml:space="preserve"> User can also monitor the data being sent to the device in </w:t>
+      </w:r>
+      <w:r>
+        <w:rPr>
+          <w:rFonts w:ascii="Arial" w:hAnsi="Arial" w:cs="Arial"/>
+          <w:sz w:val="24"/>
+          <w:szCs w:val="24"/>
+        </w:rPr>
+        <w:t>the form of displaying the total number of bytes left in progress.</w:t>
       </w:r>
     </w:p>
     <w:sectPr>

</xml_diff>